<commit_message>
homework: add optional question
</commit_message>
<xml_diff>
--- a/02-python-oop/homework.docx
+++ b/02-python-oop/homework.docx
@@ -272,10 +272,143 @@
       </w:pPr>
       <w:r>
         <w:rPr>
-          <w:rFonts w:hint="cs"/>
-          <w:rtl/>
-        </w:rPr>
-        <w:t>הדגימו את פעולת הפונקציה שלכם.</w:t>
+          <w:rFonts w:cs="Gisha" w:hint="cs"/>
+          <w:rtl/>
+        </w:rPr>
+        <w:t>יש</w:t>
+      </w:r>
+      <w:r>
+        <w:rPr>
+          <w:rFonts w:cs="Gisha"/>
+          <w:rtl/>
+        </w:rPr>
+        <w:t xml:space="preserve"> </w:t>
+      </w:r>
+      <w:r>
+        <w:rPr>
+          <w:rFonts w:cs="Gisha" w:hint="cs"/>
+          <w:rtl/>
+        </w:rPr>
+        <w:t>להגיש</w:t>
+      </w:r>
+      <w:r>
+        <w:rPr>
+          <w:rFonts w:cs="Gisha"/>
+          <w:rtl/>
+        </w:rPr>
+        <w:t xml:space="preserve"> </w:t>
+      </w:r>
+      <w:r>
+        <w:rPr>
+          <w:rFonts w:cs="Gisha" w:hint="cs"/>
+          <w:rtl/>
+        </w:rPr>
+        <w:t>קישור</w:t>
+      </w:r>
+      <w:r>
+        <w:rPr>
+          <w:rFonts w:cs="Gisha"/>
+          <w:rtl/>
+        </w:rPr>
+        <w:t xml:space="preserve"> </w:t>
+      </w:r>
+      <w:r>
+        <w:rPr>
+          <w:rFonts w:cs="Gisha" w:hint="cs"/>
+          <w:rtl/>
+        </w:rPr>
+        <w:t>לגיטהאב</w:t>
+      </w:r>
+      <w:r>
+        <w:rPr>
+          <w:rFonts w:cs="Gisha"/>
+          <w:rtl/>
+        </w:rPr>
+        <w:t xml:space="preserve">, </w:t>
+      </w:r>
+      <w:r>
+        <w:rPr>
+          <w:rFonts w:cs="Gisha" w:hint="cs"/>
+          <w:rtl/>
+        </w:rPr>
+        <w:t>הכולל</w:t>
+      </w:r>
+      <w:r>
+        <w:rPr>
+          <w:rFonts w:cs="Gisha"/>
+          <w:rtl/>
+        </w:rPr>
+        <w:t xml:space="preserve"> </w:t>
+      </w:r>
+      <w:r>
+        <w:rPr>
+          <w:rFonts w:cs="Gisha" w:hint="cs"/>
+          <w:rtl/>
+        </w:rPr>
+        <w:t>קוד</w:t>
+      </w:r>
+      <w:r>
+        <w:rPr>
+          <w:rFonts w:cs="Gisha"/>
+          <w:rtl/>
+        </w:rPr>
+        <w:t xml:space="preserve"> + </w:t>
+      </w:r>
+      <w:r>
+        <w:rPr>
+          <w:rFonts w:cs="Gisha" w:hint="cs"/>
+          <w:rtl/>
+        </w:rPr>
+        <w:t>תיעוד</w:t>
+      </w:r>
+      <w:r>
+        <w:rPr>
+          <w:rFonts w:cs="Gisha"/>
+          <w:rtl/>
+        </w:rPr>
+        <w:t xml:space="preserve"> + </w:t>
+      </w:r>
+      <w:r>
+        <w:rPr>
+          <w:rFonts w:cs="Gisha" w:hint="cs"/>
+          <w:rtl/>
+        </w:rPr>
+        <w:t>בדיקות</w:t>
+      </w:r>
+      <w:r>
+        <w:rPr>
+          <w:rFonts w:cs="Gisha"/>
+          <w:rtl/>
+        </w:rPr>
+        <w:t xml:space="preserve"> + </w:t>
+      </w:r>
+      <w:r>
+        <w:rPr>
+          <w:rFonts w:cs="Gisha" w:hint="cs"/>
+          <w:rtl/>
+        </w:rPr>
+        <w:t>דוגמאות</w:t>
+      </w:r>
+      <w:r>
+        <w:rPr>
+          <w:rFonts w:cs="Gisha"/>
+          <w:rtl/>
+        </w:rPr>
+        <w:t xml:space="preserve"> </w:t>
+      </w:r>
+      <w:r>
+        <w:rPr>
+          <w:rFonts w:cs="Gisha" w:hint="cs"/>
+          <w:rtl/>
+        </w:rPr>
+        <w:t>הרצה</w:t>
+      </w:r>
+      <w:r>
+        <w:rPr>
+          <w:rFonts w:cs="Gisha"/>
+          <w:rtl/>
+        </w:rPr>
+        <w:t>.</w:t>
       </w:r>
     </w:p>
     <w:p>
@@ -505,6 +638,146 @@
           <w:rtl/>
         </w:rPr>
       </w:pPr>
+      <w:r>
+        <w:rPr>
+          <w:rFonts w:ascii="Century Gothic" w:hAnsi="Century Gothic" w:cs="Gisha" w:hint="cs"/>
+          <w:rtl/>
+        </w:rPr>
+        <w:t>יש</w:t>
+      </w:r>
+      <w:r>
+        <w:rPr>
+          <w:rFonts w:ascii="Century Gothic" w:hAnsi="Century Gothic" w:cs="Gisha"/>
+          <w:rtl/>
+        </w:rPr>
+        <w:t xml:space="preserve"> </w:t>
+      </w:r>
+      <w:r>
+        <w:rPr>
+          <w:rFonts w:ascii="Century Gothic" w:hAnsi="Century Gothic" w:cs="Gisha" w:hint="cs"/>
+          <w:rtl/>
+        </w:rPr>
+        <w:t>להגיש</w:t>
+      </w:r>
+      <w:r>
+        <w:rPr>
+          <w:rFonts w:ascii="Century Gothic" w:hAnsi="Century Gothic" w:cs="Gisha"/>
+          <w:rtl/>
+        </w:rPr>
+        <w:t xml:space="preserve"> </w:t>
+      </w:r>
+      <w:r>
+        <w:rPr>
+          <w:rFonts w:ascii="Century Gothic" w:hAnsi="Century Gothic" w:cs="Gisha" w:hint="cs"/>
+          <w:rtl/>
+        </w:rPr>
+        <w:t>קישור</w:t>
+      </w:r>
+      <w:r>
+        <w:rPr>
+          <w:rFonts w:ascii="Century Gothic" w:hAnsi="Century Gothic" w:cs="Gisha"/>
+          <w:rtl/>
+        </w:rPr>
+        <w:t xml:space="preserve"> </w:t>
+      </w:r>
+      <w:r>
+        <w:rPr>
+          <w:rFonts w:ascii="Century Gothic" w:hAnsi="Century Gothic" w:cs="Gisha" w:hint="cs"/>
+          <w:rtl/>
+        </w:rPr>
+        <w:t>לגיטהאב</w:t>
+      </w:r>
+      <w:r>
+        <w:rPr>
+          <w:rFonts w:ascii="Century Gothic" w:hAnsi="Century Gothic" w:cs="Gisha"/>
+          <w:rtl/>
+        </w:rPr>
+        <w:t xml:space="preserve">, </w:t>
+      </w:r>
+      <w:r>
+        <w:rPr>
+          <w:rFonts w:ascii="Century Gothic" w:hAnsi="Century Gothic" w:cs="Gisha" w:hint="cs"/>
+          <w:rtl/>
+        </w:rPr>
+        <w:t>הכולל</w:t>
+      </w:r>
+      <w:r>
+        <w:rPr>
+          <w:rFonts w:ascii="Century Gothic" w:hAnsi="Century Gothic" w:cs="Gisha"/>
+          <w:rtl/>
+        </w:rPr>
+        <w:t xml:space="preserve"> </w:t>
+      </w:r>
+      <w:r>
+        <w:rPr>
+          <w:rFonts w:ascii="Century Gothic" w:hAnsi="Century Gothic" w:cs="Gisha" w:hint="cs"/>
+          <w:rtl/>
+        </w:rPr>
+        <w:t>קוד</w:t>
+      </w:r>
+      <w:r>
+        <w:rPr>
+          <w:rFonts w:ascii="Century Gothic" w:hAnsi="Century Gothic" w:cs="Gisha"/>
+          <w:rtl/>
+        </w:rPr>
+        <w:t xml:space="preserve"> + </w:t>
+      </w:r>
+      <w:r>
+        <w:rPr>
+          <w:rFonts w:ascii="Century Gothic" w:hAnsi="Century Gothic" w:cs="Gisha" w:hint="cs"/>
+          <w:rtl/>
+        </w:rPr>
+        <w:t>תיעוד</w:t>
+      </w:r>
+      <w:r>
+        <w:rPr>
+          <w:rFonts w:ascii="Century Gothic" w:hAnsi="Century Gothic" w:cs="Gisha"/>
+          <w:rtl/>
+        </w:rPr>
+        <w:t xml:space="preserve"> + </w:t>
+      </w:r>
+      <w:r>
+        <w:rPr>
+          <w:rFonts w:ascii="Century Gothic" w:hAnsi="Century Gothic" w:cs="Gisha" w:hint="cs"/>
+          <w:rtl/>
+        </w:rPr>
+        <w:t>בדיקות</w:t>
+      </w:r>
+      <w:r>
+        <w:rPr>
+          <w:rFonts w:ascii="Century Gothic" w:hAnsi="Century Gothic" w:cs="Gisha"/>
+          <w:rtl/>
+        </w:rPr>
+        <w:t xml:space="preserve"> + </w:t>
+      </w:r>
+      <w:r>
+        <w:rPr>
+          <w:rFonts w:ascii="Century Gothic" w:hAnsi="Century Gothic" w:cs="Gisha" w:hint="cs"/>
+          <w:rtl/>
+        </w:rPr>
+        <w:t>דוגמאות</w:t>
+      </w:r>
+      <w:r>
+        <w:rPr>
+          <w:rFonts w:ascii="Century Gothic" w:hAnsi="Century Gothic" w:cs="Gisha"/>
+          <w:rtl/>
+        </w:rPr>
+        <w:t xml:space="preserve"> </w:t>
+      </w:r>
+      <w:r>
+        <w:rPr>
+          <w:rFonts w:ascii="Century Gothic" w:hAnsi="Century Gothic" w:cs="Gisha" w:hint="cs"/>
+          <w:rtl/>
+        </w:rPr>
+        <w:t>הרצה</w:t>
+      </w:r>
+      <w:r>
+        <w:rPr>
+          <w:rFonts w:ascii="Century Gothic" w:hAnsi="Century Gothic" w:cs="Gisha"/>
+          <w:rtl/>
+        </w:rPr>
+        <w:t>.</w:t>
+      </w:r>
     </w:p>
     <w:p>
       <w:pPr>
@@ -1663,6 +1936,146 @@
           <w:rtl/>
         </w:rPr>
       </w:pPr>
+      <w:r>
+        <w:rPr>
+          <w:rFonts w:cs="Gisha" w:hint="cs"/>
+          <w:rtl/>
+        </w:rPr>
+        <w:t>יש</w:t>
+      </w:r>
+      <w:r>
+        <w:rPr>
+          <w:rFonts w:cs="Gisha"/>
+          <w:rtl/>
+        </w:rPr>
+        <w:t xml:space="preserve"> </w:t>
+      </w:r>
+      <w:r>
+        <w:rPr>
+          <w:rFonts w:cs="Gisha" w:hint="cs"/>
+          <w:rtl/>
+        </w:rPr>
+        <w:t>להגיש</w:t>
+      </w:r>
+      <w:r>
+        <w:rPr>
+          <w:rFonts w:cs="Gisha"/>
+          <w:rtl/>
+        </w:rPr>
+        <w:t xml:space="preserve"> </w:t>
+      </w:r>
+      <w:r>
+        <w:rPr>
+          <w:rFonts w:cs="Gisha" w:hint="cs"/>
+          <w:rtl/>
+        </w:rPr>
+        <w:t>קישור</w:t>
+      </w:r>
+      <w:r>
+        <w:rPr>
+          <w:rFonts w:cs="Gisha"/>
+          <w:rtl/>
+        </w:rPr>
+        <w:t xml:space="preserve"> </w:t>
+      </w:r>
+      <w:r>
+        <w:rPr>
+          <w:rFonts w:cs="Gisha" w:hint="cs"/>
+          <w:rtl/>
+        </w:rPr>
+        <w:t>לגיטהאב</w:t>
+      </w:r>
+      <w:r>
+        <w:rPr>
+          <w:rFonts w:cs="Gisha"/>
+          <w:rtl/>
+        </w:rPr>
+        <w:t xml:space="preserve">, </w:t>
+      </w:r>
+      <w:r>
+        <w:rPr>
+          <w:rFonts w:cs="Gisha" w:hint="cs"/>
+          <w:rtl/>
+        </w:rPr>
+        <w:t>הכולל</w:t>
+      </w:r>
+      <w:r>
+        <w:rPr>
+          <w:rFonts w:cs="Gisha"/>
+          <w:rtl/>
+        </w:rPr>
+        <w:t xml:space="preserve"> </w:t>
+      </w:r>
+      <w:r>
+        <w:rPr>
+          <w:rFonts w:cs="Gisha" w:hint="cs"/>
+          <w:rtl/>
+        </w:rPr>
+        <w:t>קוד</w:t>
+      </w:r>
+      <w:r>
+        <w:rPr>
+          <w:rFonts w:cs="Gisha"/>
+          <w:rtl/>
+        </w:rPr>
+        <w:t xml:space="preserve"> + </w:t>
+      </w:r>
+      <w:r>
+        <w:rPr>
+          <w:rFonts w:cs="Gisha" w:hint="cs"/>
+          <w:rtl/>
+        </w:rPr>
+        <w:t>תיעוד</w:t>
+      </w:r>
+      <w:r>
+        <w:rPr>
+          <w:rFonts w:cs="Gisha"/>
+          <w:rtl/>
+        </w:rPr>
+        <w:t xml:space="preserve"> + </w:t>
+      </w:r>
+      <w:r>
+        <w:rPr>
+          <w:rFonts w:cs="Gisha" w:hint="cs"/>
+          <w:rtl/>
+        </w:rPr>
+        <w:t>בדיקות</w:t>
+      </w:r>
+      <w:r>
+        <w:rPr>
+          <w:rFonts w:cs="Gisha"/>
+          <w:rtl/>
+        </w:rPr>
+        <w:t xml:space="preserve"> + </w:t>
+      </w:r>
+      <w:r>
+        <w:rPr>
+          <w:rFonts w:cs="Gisha" w:hint="cs"/>
+          <w:rtl/>
+        </w:rPr>
+        <w:t>דוגמאות</w:t>
+      </w:r>
+      <w:r>
+        <w:rPr>
+          <w:rFonts w:cs="Gisha"/>
+          <w:rtl/>
+        </w:rPr>
+        <w:t xml:space="preserve"> </w:t>
+      </w:r>
+      <w:r>
+        <w:rPr>
+          <w:rFonts w:cs="Gisha" w:hint="cs"/>
+          <w:rtl/>
+        </w:rPr>
+        <w:t>הרצה</w:t>
+      </w:r>
+      <w:r>
+        <w:rPr>
+          <w:rFonts w:cs="Gisha"/>
+          <w:rtl/>
+        </w:rPr>
+        <w:t>.</w:t>
+      </w:r>
     </w:p>
     <w:p>
       <w:pPr>
@@ -1706,43 +2119,77 @@
       </w:pPr>
       <w:r>
         <w:rPr>
-          <w:rFonts w:hint="cs"/>
-          <w:rtl/>
-        </w:rPr>
-        <w:t xml:space="preserve">בחרו שאלה אחת ברמה </w:t>
-      </w:r>
-      <w:r>
-        <w:rPr>
-          <w:rFonts w:hint="cs"/>
-          <w:rtl/>
-        </w:rPr>
-        <w:t xml:space="preserve">בינונית </w:t>
-      </w:r>
-      <w:r>
-        <w:rPr>
-          <w:rFonts w:hint="cs"/>
-          <w:rtl/>
-        </w:rPr>
-        <w:t>(</w:t>
-      </w:r>
-      <w:r>
-        <w:t>medium</w:t>
-      </w:r>
-      <w:r>
-        <w:rPr>
-          <w:rFonts w:hint="cs"/>
-          <w:rtl/>
-        </w:rPr>
-        <w:t xml:space="preserve">): </w:t>
-      </w:r>
-      <w:hyperlink r:id="rId7" w:history="1">
-        <w:r>
-          <w:rPr>
-            <w:rStyle w:val="Hyperlink"/>
-          </w:rPr>
-          <w:t>https://www.codingame.com/training</w:t>
-        </w:r>
-      </w:hyperlink>
+          <w:rFonts w:cs="Gisha" w:hint="cs"/>
+          <w:rtl/>
+        </w:rPr>
+        <w:t>בחרו</w:t>
+      </w:r>
+      <w:r>
+        <w:rPr>
+          <w:rFonts w:cs="Gisha"/>
+          <w:rtl/>
+        </w:rPr>
+        <w:t xml:space="preserve"> </w:t>
+      </w:r>
+      <w:r>
+        <w:rPr>
+          <w:rFonts w:cs="Gisha" w:hint="cs"/>
+          <w:rtl/>
+        </w:rPr>
+        <w:t>שאלה</w:t>
+      </w:r>
+      <w:r>
+        <w:rPr>
+          <w:rFonts w:cs="Gisha"/>
+          <w:rtl/>
+        </w:rPr>
+        <w:t xml:space="preserve"> </w:t>
+      </w:r>
+      <w:r>
+        <w:rPr>
+          <w:rFonts w:cs="Gisha" w:hint="cs"/>
+          <w:rtl/>
+        </w:rPr>
+        <w:t>אחת</w:t>
+      </w:r>
+      <w:r>
+        <w:rPr>
+          <w:rFonts w:cs="Gisha"/>
+          <w:rtl/>
+        </w:rPr>
+        <w:t xml:space="preserve"> </w:t>
+      </w:r>
+      <w:r>
+        <w:rPr>
+          <w:rFonts w:cs="Gisha" w:hint="cs"/>
+          <w:rtl/>
+        </w:rPr>
+        <w:t>מהרשימה</w:t>
+      </w:r>
+      <w:r>
+        <w:rPr>
+          <w:rFonts w:cs="Gisha"/>
+          <w:rtl/>
+        </w:rPr>
+        <w:t xml:space="preserve"> </w:t>
+      </w:r>
+      <w:r>
+        <w:rPr>
+          <w:rFonts w:cs="Gisha" w:hint="cs"/>
+          <w:rtl/>
+        </w:rPr>
+        <w:t>הבאה</w:t>
+      </w:r>
+      <w:r>
+        <w:rPr>
+          <w:rFonts w:cs="Gisha"/>
+          <w:rtl/>
+        </w:rPr>
+        <w:t xml:space="preserve">:  </w:t>
+      </w:r>
+      <w:r>
+        <w:t>https://www.codingame.com/training</w:t>
+      </w:r>
     </w:p>
     <w:p>
       <w:pPr>
@@ -1752,9 +2199,105 @@
       </w:pPr>
       <w:r>
         <w:rPr>
-          <w:rtl/>
-        </w:rPr>
-        <w:t>ופתרו אותה בעזרת פייתון.</w:t>
+          <w:rFonts w:cs="Gisha" w:hint="cs"/>
+          <w:rtl/>
+        </w:rPr>
+        <w:t>בדרגת</w:t>
+      </w:r>
+      <w:r>
+        <w:rPr>
+          <w:rFonts w:cs="Gisha"/>
+          <w:rtl/>
+        </w:rPr>
+        <w:t xml:space="preserve"> </w:t>
+      </w:r>
+      <w:r>
+        <w:rPr>
+          <w:rFonts w:cs="Gisha" w:hint="cs"/>
+          <w:rtl/>
+        </w:rPr>
+        <w:t>קושי</w:t>
+      </w:r>
+      <w:r>
+        <w:rPr>
+          <w:rFonts w:cs="Gisha"/>
+          <w:rtl/>
+        </w:rPr>
+        <w:t xml:space="preserve"> </w:t>
+      </w:r>
+      <w:r>
+        <w:rPr>
+          <w:rFonts w:cs="Gisha" w:hint="cs"/>
+          <w:b/>
+          <w:bCs/>
+          <w:rtl/>
+        </w:rPr>
+        <w:t xml:space="preserve">בינונית - </w:t>
+      </w:r>
+      <w:r>
+        <w:rPr>
+          <w:rFonts w:cs="Gisha" w:hint="cs"/>
+          <w:b/>
+          <w:bCs/>
+        </w:rPr>
+        <w:t>M</w:t>
+      </w:r>
+      <w:r>
+        <w:rPr>
+          <w:rFonts w:cs="Gisha"/>
+          <w:b/>
+          <w:bCs/>
+        </w:rPr>
+        <w:t>edium</w:t>
+      </w:r>
+      <w:r>
+        <w:rPr>
+          <w:rFonts w:cs="Gisha"/>
+          <w:rtl/>
+        </w:rPr>
+        <w:t xml:space="preserve">.  </w:t>
+      </w:r>
+      <w:r>
+        <w:rPr>
+          <w:rFonts w:cs="Gisha" w:hint="cs"/>
+          <w:rtl/>
+        </w:rPr>
+        <w:t>פתרו</w:t>
+      </w:r>
+      <w:r>
+        <w:rPr>
+          <w:rFonts w:cs="Gisha"/>
+          <w:rtl/>
+        </w:rPr>
+        <w:t xml:space="preserve"> </w:t>
+      </w:r>
+      <w:r>
+        <w:rPr>
+          <w:rFonts w:cs="Gisha" w:hint="cs"/>
+          <w:rtl/>
+        </w:rPr>
+        <w:t>אותה</w:t>
+      </w:r>
+      <w:r>
+        <w:rPr>
+          <w:rFonts w:cs="Gisha"/>
+          <w:rtl/>
+        </w:rPr>
+        <w:t xml:space="preserve"> </w:t>
+      </w:r>
+      <w:r>
+        <w:rPr>
+          <w:rFonts w:cs="Gisha" w:hint="cs"/>
+          <w:rtl/>
+        </w:rPr>
+        <w:t>בפייתון</w:t>
+      </w:r>
+      <w:r>
+        <w:rPr>
+          <w:rFonts w:cs="Gisha"/>
+          <w:rtl/>
+        </w:rPr>
+        <w:t>.</w:t>
       </w:r>
     </w:p>
     <w:p>
@@ -1763,6 +2306,128 @@
           <w:rtl/>
         </w:rPr>
       </w:pPr>
+      <w:r>
+        <w:rPr>
+          <w:rFonts w:cs="Gisha" w:hint="cs"/>
+          <w:rtl/>
+        </w:rPr>
+        <w:t>יש</w:t>
+      </w:r>
+      <w:r>
+        <w:rPr>
+          <w:rFonts w:cs="Gisha"/>
+          <w:rtl/>
+        </w:rPr>
+        <w:t xml:space="preserve"> </w:t>
+      </w:r>
+      <w:r>
+        <w:rPr>
+          <w:rFonts w:cs="Gisha" w:hint="cs"/>
+          <w:rtl/>
+        </w:rPr>
+        <w:t>להגיש</w:t>
+      </w:r>
+      <w:r>
+        <w:rPr>
+          <w:rFonts w:cs="Gisha"/>
+          <w:rtl/>
+        </w:rPr>
+        <w:t xml:space="preserve"> </w:t>
+      </w:r>
+      <w:r>
+        <w:rPr>
+          <w:rFonts w:cs="Gisha" w:hint="cs"/>
+          <w:rtl/>
+        </w:rPr>
+        <w:t>קישור</w:t>
+      </w:r>
+      <w:r>
+        <w:rPr>
+          <w:rFonts w:cs="Gisha"/>
+          <w:rtl/>
+        </w:rPr>
+        <w:t xml:space="preserve"> </w:t>
+      </w:r>
+      <w:r>
+        <w:rPr>
+          <w:rFonts w:cs="Gisha" w:hint="cs"/>
+          <w:rtl/>
+        </w:rPr>
+        <w:t>לפתרון</w:t>
+      </w:r>
+      <w:r>
+        <w:rPr>
+          <w:rFonts w:cs="Gisha"/>
+          <w:rtl/>
+        </w:rPr>
+        <w:t xml:space="preserve"> </w:t>
+      </w:r>
+      <w:r>
+        <w:rPr>
+          <w:rFonts w:cs="Gisha" w:hint="cs"/>
+          <w:rtl/>
+        </w:rPr>
+        <w:t>שלכם</w:t>
+      </w:r>
+      <w:r>
+        <w:rPr>
+          <w:rFonts w:cs="Gisha"/>
+          <w:rtl/>
+        </w:rPr>
+        <w:t xml:space="preserve"> </w:t>
+      </w:r>
+      <w:r>
+        <w:rPr>
+          <w:rFonts w:cs="Gisha" w:hint="cs"/>
+          <w:rtl/>
+        </w:rPr>
+        <w:t>באתר</w:t>
+      </w:r>
+      <w:r>
+        <w:rPr>
+          <w:rFonts w:cs="Gisha"/>
+          <w:rtl/>
+        </w:rPr>
+        <w:t xml:space="preserve"> </w:t>
+      </w:r>
+      <w:r>
+        <w:t>codingame</w:t>
+      </w:r>
+      <w:r>
+        <w:rPr>
+          <w:rFonts w:cs="Gisha"/>
+          <w:rtl/>
+        </w:rPr>
+        <w:t xml:space="preserve"> + </w:t>
+      </w:r>
+      <w:r>
+        <w:rPr>
+          <w:rFonts w:cs="Gisha" w:hint="cs"/>
+          <w:rtl/>
+        </w:rPr>
+        <w:t>צילום</w:t>
+      </w:r>
+      <w:r>
+        <w:rPr>
+          <w:rFonts w:cs="Gisha"/>
+          <w:rtl/>
+        </w:rPr>
+        <w:t xml:space="preserve"> </w:t>
+      </w:r>
+      <w:r>
+        <w:rPr>
+          <w:rFonts w:cs="Gisha" w:hint="cs"/>
+          <w:rtl/>
+        </w:rPr>
+        <w:t>מסך</w:t>
+      </w:r>
+      <w:r>
+        <w:rPr>
+          <w:rFonts w:cs="Gisha"/>
+          <w:rtl/>
+        </w:rPr>
+        <w:t>.</w:t>
+      </w:r>
     </w:p>
     <w:p>
       <w:pPr>
@@ -1773,8 +2438,8 @@
       </w:pPr>
     </w:p>
     <w:sectPr>
-      <w:headerReference w:type="default" r:id="rId8"/>
-      <w:footerReference w:type="default" r:id="rId9"/>
+      <w:headerReference w:type="default" r:id="rId7"/>
+      <w:footerReference w:type="default" r:id="rId8"/>
       <w:pgSz w:w="11906" w:h="16838"/>
       <w:pgMar w:top="720" w:right="720" w:bottom="765" w:left="720" w:header="567" w:footer="708" w:gutter="0"/>
       <w:cols w:space="720"/>
@@ -1896,7 +2561,7 @@
         </mc:Choice>
         <mc:Fallback>
           <w:pict>
-            <v:shape w14:anchorId="58E257B3" id="צורה אוטומטית 21" o:spid="_x0000_s1026" style="position:absolute;margin-left:0;margin-top:0;width:434.75pt;height:.3pt;flip:x;z-index:-503316478;visibility:visible;mso-wrap-style:square;mso-wrap-distance-left:0;mso-wrap-distance-top:0;mso-wrap-distance-right:0;mso-wrap-distance-bottom:0;mso-position-horizontal:center;mso-position-horizontal-relative:margin;mso-position-vertical:center;mso-position-vertical-relative:text;v-text-anchor:top" coordsize="21600,21600" o:gfxdata="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" path="m,l21600,21600e" filled="f" strokecolor="#95b3d7 [1940]" strokeweight=".35mm">
+            <v:shape w14:anchorId="615845A8" id="צורה אוטומטית 21" o:spid="_x0000_s1026" style="position:absolute;margin-left:0;margin-top:0;width:434.75pt;height:.3pt;flip:x;z-index:-503316478;visibility:visible;mso-wrap-style:square;mso-wrap-distance-left:0;mso-wrap-distance-top:0;mso-wrap-distance-right:0;mso-wrap-distance-bottom:0;mso-position-horizontal:center;mso-position-horizontal-relative:margin;mso-position-vertical:center;mso-position-vertical-relative:text;v-text-anchor:top" coordsize="21600,21600" o:gfxdata="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" path="m,l21600,21600e" filled="f" strokecolor="#95b3d7 [1940]" strokeweight=".35mm">
               <v:path arrowok="t"/>
               <w10:wrap anchorx="margin"/>
             </v:shape>

</xml_diff>